<commit_message>
Starting chapter 4 Tables (add Radio Show Type)
</commit_message>
<xml_diff>
--- a/RadioShows.docx
+++ b/RadioShows.docx
@@ -85,9 +85,9 @@
             <w:bCs w:val="0"/>
           </w:rPr>
           <w:alias w:val="#Nav: /AMSRadioShow"/>
-          <w:tag w:val="#Nav: AMS_Radio_Shows_Report/50903"/>
+          <w:tag w:val="#Nav: AMS_Radio_Shows_Report/50953"/>
           <w:id w:val="1322935192"/>
-          <w15:dataBinding w:prefixMappings="xmlns:ns0='urn:microsoft-dynamics-nav/reports/AMS_Radio_Shows_Report/50903/'" w:xpath="/ns0:NavWordReportXmlPart[1]/ns0:AMSRadioShow" w:storeItemID="{8BBBEB89-7D16-422E-8091-29AD0CD8B7EA}"/>
+          <w15:dataBinding w:prefixMappings="xmlns:ns0='urn:microsoft-dynamics-nav/reports/AMS_Radio_Shows_Report/50953/'" w:xpath="/ns0:NavWordReportXmlPart[1]/ns0:AMSRadioShow" w:storeItemID="{8BBBEB89-7D16-422E-8091-29AD0CD8B7EA}"/>
           <w15:repeatingSection/>
         </w:sdtPr>
         <w:sdtContent>
@@ -118,10 +118,10 @@
                     <w:placeholder>
                       <w:docPart w:val="DefaultPlaceholder_-1854013440"/>
                     </w:placeholder>
-                    <w:dataBinding w:prefixMappings="xmlns:ns0='urn:microsoft-dynamics-nav/reports/AMS_Radio_Shows_Report/50903/'" w:xpath="/ns0:NavWordReportXmlPart[1]/ns0:AMSRadioShow[1]/ns0:No[1]" w:storeItemID="{8BBBEB89-7D16-422E-8091-29AD0CD8B7EA}"/>
+                    <w:dataBinding w:prefixMappings="xmlns:ns0='urn:microsoft-dynamics-nav/reports/AMS_Radio_Shows_Report/50953/'" w:xpath="/ns0:NavWordReportXmlPart[1]/ns0:AMSRadioShow[1]/ns0:No[1]" w:storeItemID="{8BBBEB89-7D16-422E-8091-29AD0CD8B7EA}"/>
                     <w:text/>
                     <w:alias w:val="#Nav: /AMSRadioShow/No"/>
-                    <w:tag w:val="#Nav: AMS_Radio_Shows_Report/50903"/>
+                    <w:tag w:val="#Nav: AMS_Radio_Shows_Report/50953"/>
                   </w:sdtPr>
                   <w:sdtEndPr/>
                   <w:sdtContent>
@@ -157,10 +157,10 @@
                     <w:placeholder>
                       <w:docPart w:val="DefaultPlaceholder_-1854013440"/>
                     </w:placeholder>
-                    <w:dataBinding w:prefixMappings="xmlns:ns0='urn:microsoft-dynamics-nav/reports/AMS_Radio_Shows_Report/50903/'" w:xpath="/ns0:NavWordReportXmlPart[1]/ns0:AMSRadioShow[1]/ns0:Name[1]" w:storeItemID="{8BBBEB89-7D16-422E-8091-29AD0CD8B7EA}"/>
+                    <w:dataBinding w:prefixMappings="xmlns:ns0='urn:microsoft-dynamics-nav/reports/AMS_Radio_Shows_Report/50953/'" w:xpath="/ns0:NavWordReportXmlPart[1]/ns0:AMSRadioShow[1]/ns0:Name[1]" w:storeItemID="{8BBBEB89-7D16-422E-8091-29AD0CD8B7EA}"/>
                     <w:text/>
                     <w:alias w:val="#Nav: /AMSRadioShow/Name"/>
-                    <w:tag w:val="#Nav: AMS_Radio_Shows_Report/50903"/>
+                    <w:tag w:val="#Nav: AMS_Radio_Shows_Report/50953"/>
                   </w:sdtPr>
                   <w:sdtContent>
                     <w:tc>
@@ -191,10 +191,10 @@
                     <w:placeholder>
                       <w:docPart w:val="DefaultPlaceholder_-1854013440"/>
                     </w:placeholder>
-                    <w:dataBinding w:prefixMappings="xmlns:ns0='urn:microsoft-dynamics-nav/reports/AMS_Radio_Shows_Report/50903/'" w:xpath="/ns0:NavWordReportXmlPart[1]/ns0:AMSRadioShow[1]/ns0:HostName[1]" w:storeItemID="{8BBBEB89-7D16-422E-8091-29AD0CD8B7EA}"/>
+                    <w:dataBinding w:prefixMappings="xmlns:ns0='urn:microsoft-dynamics-nav/reports/AMS_Radio_Shows_Report/50953/'" w:xpath="/ns0:NavWordReportXmlPart[1]/ns0:AMSRadioShow[1]/ns0:HostName[1]" w:storeItemID="{8BBBEB89-7D16-422E-8091-29AD0CD8B7EA}"/>
                     <w:text/>
                     <w:alias w:val="#Nav: /AMSRadioShow/HostName"/>
-                    <w:tag w:val="#Nav: AMS_Radio_Shows_Report/50903"/>
+                    <w:tag w:val="#Nav: AMS_Radio_Shows_Report/50953"/>
                   </w:sdtPr>
                   <w:sdtContent>
                     <w:tc>
@@ -1675,7 +1675,7 @@
 
 <file path=customXML/item2.xml>��< ? x m l   v e r s i o n = " 1 . 0 "   e n c o d i n g = " u t f - 1 6 " ? >   
- < N a v W o r d R e p o r t X m l P a r t   x m l n s = " u r n : m i c r o s o f t - d y n a m i c s - n a v / r e p o r t s / A M S _ R a d i o _ S h o w s _ R e p o r t / 5 0 9 0 3 / " > + < N a v W o r d R e p o r t X m l P a r t   x m l n s = " u r n : m i c r o s o f t - d y n a m i c s - n a v / r e p o r t s / A M S _ R a d i o _ S h o w s _ R e p o r t / 5 0 9 5 3 / " >   
      < A M S R a d i o S h o w >   

</xml_diff>